<commit_message>
new light version docx
</commit_message>
<xml_diff>
--- a/Michael Granberry Resume Light Version.docx
+++ b/Michael Granberry Resume Light Version.docx
@@ -422,7 +422,16 @@
           <w:sz w:val="19"/>
           <w:szCs w:val="19"/>
         </w:rPr>
-        <w:t xml:space="preserve">Major: Computer Engineering; Minor: </w:t>
+        <w:t>Major: Computer Engineering; Minor: Computer Science</w:t>
+      </w:r>
+      <w:r>
+        <w:rPr>
+          <w:rFonts w:ascii="Calibri" w:hAnsi="Calibri" w:cs="Calibri"/>
+          <w:color w:val="404040" w:themeColor="text1" w:themeTint="BF"/>
+          <w:sz w:val="19"/>
+          <w:szCs w:val="19"/>
+        </w:rPr>
+        <w:t xml:space="preserve"> </w:t>
       </w:r>
       <w:r>
         <w:rPr>
@@ -432,24 +441,6 @@
           <w:szCs w:val="19"/>
         </w:rPr>
         <w:tab/>
-      </w:r>
-      <w:r>
-        <w:rPr>
-          <w:rFonts w:ascii="Calibri" w:hAnsi="Calibri" w:cs="Calibri"/>
-          <w:color w:val="404040" w:themeColor="text1" w:themeTint="BF"/>
-          <w:sz w:val="19"/>
-          <w:szCs w:val="19"/>
-        </w:rPr>
-        <w:t>Computer Science</w:t>
-      </w:r>
-      <w:r>
-        <w:rPr>
-          <w:rFonts w:ascii="Calibri" w:hAnsi="Calibri" w:cs="Calibri"/>
-          <w:color w:val="404040" w:themeColor="text1" w:themeTint="BF"/>
-          <w:sz w:val="19"/>
-          <w:szCs w:val="19"/>
-        </w:rPr>
-        <w:t xml:space="preserve"> </w:t>
       </w:r>
       <w:r>
         <w:rPr>
@@ -566,7 +557,16 @@
           <w:sz w:val="19"/>
           <w:szCs w:val="19"/>
         </w:rPr>
-        <w:t xml:space="preserve">Associate of Arts: General </w:t>
+        <w:t>Associate of Arts: General Science</w:t>
+      </w:r>
+      <w:r>
+        <w:rPr>
+          <w:rFonts w:ascii="Calibri" w:hAnsi="Calibri" w:cs="Calibri"/>
+          <w:color w:val="404040" w:themeColor="text1" w:themeTint="BF"/>
+          <w:sz w:val="19"/>
+          <w:szCs w:val="19"/>
+        </w:rPr>
+        <w:t xml:space="preserve"> </w:t>
       </w:r>
       <w:r>
         <w:rPr>
@@ -576,24 +576,6 @@
           <w:szCs w:val="19"/>
         </w:rPr>
         <w:tab/>
-      </w:r>
-      <w:r>
-        <w:rPr>
-          <w:rFonts w:ascii="Calibri" w:hAnsi="Calibri" w:cs="Calibri"/>
-          <w:color w:val="404040" w:themeColor="text1" w:themeTint="BF"/>
-          <w:sz w:val="19"/>
-          <w:szCs w:val="19"/>
-        </w:rPr>
-        <w:t>Science</w:t>
-      </w:r>
-      <w:r>
-        <w:rPr>
-          <w:rFonts w:ascii="Calibri" w:hAnsi="Calibri" w:cs="Calibri"/>
-          <w:color w:val="404040" w:themeColor="text1" w:themeTint="BF"/>
-          <w:sz w:val="19"/>
-          <w:szCs w:val="19"/>
-        </w:rPr>
-        <w:t xml:space="preserve"> </w:t>
       </w:r>
       <w:r>
         <w:rPr>
@@ -4856,7 +4838,7 @@
   <w:num w:numId="3" w16cid:durableId="931668371">
     <w:abstractNumId w:val="9"/>
     <w:lvlOverride w:ilvl="0">
-      <w:lvl w:ilvl="0" w:tplc="8D6C0D4A">
+      <w:lvl w:ilvl="0" w:tplc="7F8EF852">
         <w:start w:val="1"/>
         <w:numFmt w:val="bullet"/>
         <w:lvlText w:val="-"/>
@@ -4885,7 +4867,7 @@
       </w:lvl>
     </w:lvlOverride>
     <w:lvlOverride w:ilvl="1">
-      <w:lvl w:ilvl="1" w:tplc="3D86CC3A">
+      <w:lvl w:ilvl="1" w:tplc="FD9A8FE4">
         <w:start w:val="1"/>
         <w:numFmt w:val="bullet"/>
         <w:lvlText w:val="-"/>
@@ -4914,7 +4896,7 @@
       </w:lvl>
     </w:lvlOverride>
     <w:lvlOverride w:ilvl="2">
-      <w:lvl w:ilvl="2" w:tplc="519C4EFA">
+      <w:lvl w:ilvl="2" w:tplc="B7003026">
         <w:start w:val="1"/>
         <w:numFmt w:val="bullet"/>
         <w:lvlText w:val="-"/>
@@ -4943,7 +4925,7 @@
       </w:lvl>
     </w:lvlOverride>
     <w:lvlOverride w:ilvl="3">
-      <w:lvl w:ilvl="3" w:tplc="5D4CB140">
+      <w:lvl w:ilvl="3" w:tplc="9D94BC3C">
         <w:start w:val="1"/>
         <w:numFmt w:val="bullet"/>
         <w:lvlText w:val="-"/>
@@ -4972,7 +4954,7 @@
       </w:lvl>
     </w:lvlOverride>
     <w:lvlOverride w:ilvl="4">
-      <w:lvl w:ilvl="4" w:tplc="8FE4AD22">
+      <w:lvl w:ilvl="4" w:tplc="FE907076">
         <w:start w:val="1"/>
         <w:numFmt w:val="bullet"/>
         <w:lvlText w:val="-"/>
@@ -5001,7 +4983,7 @@
       </w:lvl>
     </w:lvlOverride>
     <w:lvlOverride w:ilvl="5">
-      <w:lvl w:ilvl="5" w:tplc="617EB61E">
+      <w:lvl w:ilvl="5" w:tplc="D940074E">
         <w:start w:val="1"/>
         <w:numFmt w:val="bullet"/>
         <w:lvlText w:val="-"/>
@@ -5030,7 +5012,7 @@
       </w:lvl>
     </w:lvlOverride>
     <w:lvlOverride w:ilvl="6">
-      <w:lvl w:ilvl="6" w:tplc="468A8604">
+      <w:lvl w:ilvl="6" w:tplc="A2BEEE36">
         <w:start w:val="1"/>
         <w:numFmt w:val="bullet"/>
         <w:lvlText w:val="-"/>
@@ -5059,7 +5041,7 @@
       </w:lvl>
     </w:lvlOverride>
     <w:lvlOverride w:ilvl="7">
-      <w:lvl w:ilvl="7" w:tplc="C6AE7FE0">
+      <w:lvl w:ilvl="7" w:tplc="3D1CD2C2">
         <w:start w:val="1"/>
         <w:numFmt w:val="bullet"/>
         <w:lvlText w:val="-"/>
@@ -5088,7 +5070,7 @@
       </w:lvl>
     </w:lvlOverride>
     <w:lvlOverride w:ilvl="8">
-      <w:lvl w:ilvl="8" w:tplc="1D70D81A">
+      <w:lvl w:ilvl="8" w:tplc="FC0A9D9C">
         <w:start w:val="1"/>
         <w:numFmt w:val="bullet"/>
         <w:lvlText w:val="-"/>

</xml_diff>